<commit_message>
Updated using the template
</commit_message>
<xml_diff>
--- a/TrueCoders - Resume McPeek.docx
+++ b/TrueCoders - Resume McPeek.docx
@@ -417,7 +417,7 @@
                 <w:sz w:val="20"/>
                 <w:szCs w:val="20"/>
               </w:rPr>
-              <w:t>Git/GitHub</w:t>
+              <w:t>Git</w:t>
             </w:r>
           </w:p>
         </w:tc>
@@ -443,7 +443,7 @@
                 <w:sz w:val="20"/>
                 <w:szCs w:val="20"/>
               </w:rPr>
-              <w:t>SQL</w:t>
+              <w:t>GitHub</w:t>
             </w:r>
           </w:p>
         </w:tc>
@@ -517,7 +517,7 @@
                 <w:sz w:val="20"/>
                 <w:szCs w:val="20"/>
               </w:rPr>
-              <w:t>Jira</w:t>
+              <w:t>SQL</w:t>
             </w:r>
           </w:p>
         </w:tc>
@@ -541,7 +541,7 @@
                 <w:sz w:val="20"/>
                 <w:szCs w:val="20"/>
               </w:rPr>
-              <w:t>TestRail</w:t>
+              <w:t>Jira</w:t>
             </w:r>
           </w:p>
         </w:tc>
@@ -565,7 +565,7 @@
                 <w:sz w:val="20"/>
                 <w:szCs w:val="20"/>
               </w:rPr>
-              <w:t>Postman</w:t>
+              <w:t>TestRail</w:t>
             </w:r>
           </w:p>
         </w:tc>
@@ -591,7 +591,7 @@
                 <w:sz w:val="20"/>
                 <w:szCs w:val="20"/>
               </w:rPr>
-              <w:t>Confluence</w:t>
+              <w:t>Postman</w:t>
             </w:r>
           </w:p>
         </w:tc>
@@ -615,7 +615,7 @@
                 <w:sz w:val="20"/>
                 <w:szCs w:val="20"/>
               </w:rPr>
-              <w:t>Visual Studio</w:t>
+              <w:t>Confluence</w:t>
             </w:r>
           </w:p>
         </w:tc>
@@ -639,7 +639,7 @@
                 <w:sz w:val="20"/>
                 <w:szCs w:val="20"/>
               </w:rPr>
-              <w:t>SaaS</w:t>
+              <w:t>Visual Studio</w:t>
             </w:r>
           </w:p>
         </w:tc>
@@ -2303,8 +2303,19 @@
           <w:sz w:val="20"/>
           <w:szCs w:val="20"/>
         </w:rPr>
-        <w:t>Developed test plans and test cases based on business rules and insight into problematic areas.</w:t>
-      </w:r>
+        <w:t xml:space="preserve">Developed test plans and test cases based on business rules and insight into problematic </w:t>
+      </w:r>
+      <w:proofErr w:type="gramStart"/>
+      <w:r>
+        <w:rPr>
+          <w:rFonts w:eastAsia="Malgun Gothic" w:cstheme="minorHAnsi"/>
+          <w:color w:val="000000" w:themeColor="text1"/>
+          <w:sz w:val="20"/>
+          <w:szCs w:val="20"/>
+        </w:rPr>
+        <w:t>areas</w:t>
+      </w:r>
+      <w:proofErr w:type="gramEnd"/>
     </w:p>
     <w:p>
       <w:pPr>
@@ -2328,8 +2339,19 @@
           <w:sz w:val="20"/>
           <w:szCs w:val="20"/>
         </w:rPr>
-        <w:t>Developed and maintained automated cases written in C# that were added to an existing Selenium WebDriver framework.</w:t>
-      </w:r>
+        <w:t xml:space="preserve">Developed and maintained automated cases written in C# that were added to an existing Selenium WebDriver </w:t>
+      </w:r>
+      <w:proofErr w:type="gramStart"/>
+      <w:r>
+        <w:rPr>
+          <w:rFonts w:eastAsia="Malgun Gothic" w:cstheme="minorHAnsi"/>
+          <w:color w:val="000000" w:themeColor="text1"/>
+          <w:sz w:val="20"/>
+          <w:szCs w:val="20"/>
+        </w:rPr>
+        <w:t>framework</w:t>
+      </w:r>
+      <w:proofErr w:type="gramEnd"/>
     </w:p>
     <w:p>
       <w:pPr>
@@ -2393,8 +2415,19 @@
           <w:sz w:val="20"/>
           <w:szCs w:val="20"/>
         </w:rPr>
-        <w:t xml:space="preserve"> Administration User Interface respectively.</w:t>
-      </w:r>
+        <w:t xml:space="preserve"> Administration User Interface </w:t>
+      </w:r>
+      <w:proofErr w:type="gramStart"/>
+      <w:r>
+        <w:rPr>
+          <w:rFonts w:eastAsia="Malgun Gothic" w:cstheme="minorHAnsi"/>
+          <w:color w:val="000000" w:themeColor="text1"/>
+          <w:sz w:val="20"/>
+          <w:szCs w:val="20"/>
+        </w:rPr>
+        <w:t>respectively</w:t>
+      </w:r>
+      <w:proofErr w:type="gramEnd"/>
     </w:p>
     <w:p>
       <w:pPr>
@@ -2418,8 +2451,19 @@
           <w:sz w:val="20"/>
           <w:szCs w:val="20"/>
         </w:rPr>
-        <w:t>Verified advertisements embedded in web site flowed correctly with page content.</w:t>
-      </w:r>
+        <w:t xml:space="preserve">Verified advertisements embedded in web site flowed correctly with page </w:t>
+      </w:r>
+      <w:proofErr w:type="gramStart"/>
+      <w:r>
+        <w:rPr>
+          <w:rFonts w:eastAsia="Malgun Gothic" w:cstheme="minorHAnsi"/>
+          <w:color w:val="000000" w:themeColor="text1"/>
+          <w:sz w:val="20"/>
+          <w:szCs w:val="20"/>
+        </w:rPr>
+        <w:t>content</w:t>
+      </w:r>
+      <w:proofErr w:type="gramEnd"/>
     </w:p>
     <w:p>
       <w:pPr>
@@ -2632,8 +2676,19 @@
           <w:sz w:val="20"/>
           <w:szCs w:val="20"/>
         </w:rPr>
-        <w:t>, a 3D rendering application. All releases shipped on schedule.</w:t>
-      </w:r>
+        <w:t xml:space="preserve">, a 3D rendering application. All releases shipped on </w:t>
+      </w:r>
+      <w:proofErr w:type="gramStart"/>
+      <w:r>
+        <w:rPr>
+          <w:rFonts w:eastAsia="Malgun Gothic" w:cstheme="minorHAnsi"/>
+          <w:color w:val="000000" w:themeColor="text1"/>
+          <w:sz w:val="20"/>
+          <w:szCs w:val="20"/>
+        </w:rPr>
+        <w:t>schedule</w:t>
+      </w:r>
+      <w:proofErr w:type="gramEnd"/>
     </w:p>
     <w:p>
       <w:pPr>
@@ -2657,8 +2712,19 @@
           <w:sz w:val="20"/>
           <w:szCs w:val="20"/>
         </w:rPr>
-        <w:t>Wrote documentation to describe how to utilize digital content with an XML job jacket and XML structured data file for use with a major customer’s authoring tool.</w:t>
-      </w:r>
+        <w:t xml:space="preserve">Wrote documentation to describe how to utilize digital content with an XML job jacket and XML structured data file for use with a major customer’s authoring </w:t>
+      </w:r>
+      <w:proofErr w:type="gramStart"/>
+      <w:r>
+        <w:rPr>
+          <w:rFonts w:eastAsia="Malgun Gothic" w:cstheme="minorHAnsi"/>
+          <w:color w:val="000000" w:themeColor="text1"/>
+          <w:sz w:val="20"/>
+          <w:szCs w:val="20"/>
+        </w:rPr>
+        <w:t>tool</w:t>
+      </w:r>
+      <w:proofErr w:type="gramEnd"/>
     </w:p>
     <w:p>
       <w:pPr>
@@ -2682,8 +2748,19 @@
           <w:sz w:val="20"/>
           <w:szCs w:val="20"/>
         </w:rPr>
-        <w:t>Researched and presented monthly status reviews to the V.P. of Research and Development on team progress and concerns.</w:t>
-      </w:r>
+        <w:t xml:space="preserve">Researched and presented monthly status reviews to the V.P. of Research and Development on team progress and </w:t>
+      </w:r>
+      <w:proofErr w:type="gramStart"/>
+      <w:r>
+        <w:rPr>
+          <w:rFonts w:eastAsia="Malgun Gothic" w:cstheme="minorHAnsi"/>
+          <w:color w:val="000000" w:themeColor="text1"/>
+          <w:sz w:val="20"/>
+          <w:szCs w:val="20"/>
+        </w:rPr>
+        <w:t>concerns</w:t>
+      </w:r>
+      <w:proofErr w:type="gramEnd"/>
     </w:p>
     <w:p>
       <w:pPr>
@@ -2744,6 +2821,9 @@
     </w:p>
     <w:p>
       <w:pPr>
+        <w:tabs>
+          <w:tab w:val="right" w:pos="9270"/>
+        </w:tabs>
         <w:spacing w:after="0" w:line="240" w:lineRule="auto"/>
         <w:rPr>
           <w:rFonts w:eastAsia="Malgun Gothic" w:cstheme="minorHAnsi"/>
@@ -2759,7 +2839,88 @@
           <w:sz w:val="20"/>
           <w:szCs w:val="20"/>
         </w:rPr>
-        <w:t>Metropolitan State University of Denver</w:t>
+        <w:t>TrueCoders: Advanced Technical T</w:t>
+      </w:r>
+      <w:r>
+        <w:rPr>
+          <w:rFonts w:eastAsia="Malgun Gothic" w:cstheme="minorHAnsi"/>
+          <w:color w:val="000000" w:themeColor="text1"/>
+          <w:sz w:val="20"/>
+          <w:szCs w:val="20"/>
+        </w:rPr>
+        <w:t>raining</w:t>
+      </w:r>
+      <w:r>
+        <w:rPr>
+          <w:rFonts w:eastAsia="Malgun Gothic" w:cstheme="minorHAnsi"/>
+          <w:color w:val="000000" w:themeColor="text1"/>
+          <w:sz w:val="20"/>
+          <w:szCs w:val="20"/>
+        </w:rPr>
+        <w:tab/>
+      </w:r>
+      <w:r>
+        <w:rPr>
+          <w:rFonts w:eastAsia="Malgun Gothic" w:cstheme="minorHAnsi"/>
+          <w:color w:val="000000" w:themeColor="text1"/>
+          <w:sz w:val="20"/>
+          <w:szCs w:val="20"/>
+        </w:rPr>
+        <w:t>March</w:t>
+      </w:r>
+      <w:r>
+        <w:rPr>
+          <w:rFonts w:eastAsia="Malgun Gothic" w:cstheme="minorHAnsi"/>
+          <w:color w:val="000000" w:themeColor="text1"/>
+          <w:sz w:val="20"/>
+          <w:szCs w:val="20"/>
+        </w:rPr>
+        <w:t xml:space="preserve"> 202</w:t>
+      </w:r>
+      <w:r>
+        <w:rPr>
+          <w:rFonts w:eastAsia="Malgun Gothic" w:cstheme="minorHAnsi"/>
+          <w:color w:val="000000" w:themeColor="text1"/>
+          <w:sz w:val="20"/>
+          <w:szCs w:val="20"/>
+        </w:rPr>
+        <w:t>3</w:t>
+      </w:r>
+      <w:r>
+        <w:rPr>
+          <w:rFonts w:eastAsia="Malgun Gothic" w:cstheme="minorHAnsi"/>
+          <w:color w:val="000000" w:themeColor="text1"/>
+          <w:sz w:val="20"/>
+          <w:szCs w:val="20"/>
+        </w:rPr>
+        <w:t xml:space="preserve"> – </w:t>
+      </w:r>
+      <w:r>
+        <w:rPr>
+          <w:rFonts w:eastAsia="Malgun Gothic" w:cstheme="minorHAnsi"/>
+          <w:color w:val="000000" w:themeColor="text1"/>
+          <w:sz w:val="20"/>
+          <w:szCs w:val="20"/>
+        </w:rPr>
+        <w:t>June</w:t>
+      </w:r>
+      <w:r>
+        <w:rPr>
+          <w:rFonts w:eastAsia="Malgun Gothic" w:cstheme="minorHAnsi"/>
+          <w:color w:val="000000" w:themeColor="text1"/>
+          <w:sz w:val="20"/>
+          <w:szCs w:val="20"/>
+        </w:rPr>
+        <w:t xml:space="preserve"> 202</w:t>
+      </w:r>
+      <w:r>
+        <w:rPr>
+          <w:rFonts w:eastAsia="Malgun Gothic" w:cstheme="minorHAnsi"/>
+          <w:color w:val="000000" w:themeColor="text1"/>
+          <w:sz w:val="20"/>
+          <w:szCs w:val="20"/>
+        </w:rPr>
+        <w:t>3</w:t>
       </w:r>
     </w:p>
     <w:p>
@@ -2779,11 +2940,16 @@
           <w:sz w:val="20"/>
           <w:szCs w:val="20"/>
         </w:rPr>
-        <w:t>Bachelor’s Degree</w:t>
+        <w:t>Birmingham. Alabama</w:t>
       </w:r>
     </w:p>
     <w:p>
       <w:pPr>
+        <w:pStyle w:val="ListParagraph"/>
+        <w:numPr>
+          <w:ilvl w:val="0"/>
+          <w:numId w:val="29"/>
+        </w:numPr>
         <w:spacing w:after="0" w:line="240" w:lineRule="auto"/>
         <w:rPr>
           <w:rFonts w:eastAsia="Malgun Gothic" w:cstheme="minorHAnsi"/>
@@ -2792,9 +2958,104 @@
           <w:szCs w:val="20"/>
         </w:rPr>
       </w:pPr>
+      <w:r>
+        <w:rPr>
+          <w:rFonts w:eastAsia="Malgun Gothic" w:cstheme="minorHAnsi"/>
+          <w:color w:val="000000" w:themeColor="text1"/>
+          <w:sz w:val="20"/>
+          <w:szCs w:val="20"/>
+        </w:rPr>
+        <w:t xml:space="preserve">Project-based training in programming languages and other technical skills, </w:t>
+      </w:r>
+      <w:r>
+        <w:rPr>
+          <w:rFonts w:eastAsia="Malgun Gothic" w:cstheme="minorHAnsi"/>
+          <w:color w:val="000000" w:themeColor="text1"/>
+          <w:sz w:val="20"/>
+          <w:szCs w:val="20"/>
+        </w:rPr>
+        <w:t>including</w:t>
+      </w:r>
+      <w:r>
+        <w:rPr>
+          <w:rFonts w:eastAsia="Malgun Gothic" w:cstheme="minorHAnsi"/>
+          <w:color w:val="000000" w:themeColor="text1"/>
+          <w:sz w:val="20"/>
+          <w:szCs w:val="20"/>
+        </w:rPr>
+        <w:t xml:space="preserve"> C#, JavaScript</w:t>
+      </w:r>
+      <w:r>
+        <w:rPr>
+          <w:rFonts w:eastAsia="Malgun Gothic" w:cstheme="minorHAnsi"/>
+          <w:color w:val="000000" w:themeColor="text1"/>
+          <w:sz w:val="20"/>
+          <w:szCs w:val="20"/>
+        </w:rPr>
+        <w:t xml:space="preserve">, </w:t>
+      </w:r>
+      <w:r>
+        <w:rPr>
+          <w:rFonts w:eastAsia="Malgun Gothic" w:cstheme="minorHAnsi"/>
+          <w:color w:val="000000" w:themeColor="text1"/>
+          <w:sz w:val="20"/>
+          <w:szCs w:val="20"/>
+        </w:rPr>
+        <w:t>SQL,</w:t>
+      </w:r>
+      <w:r>
+        <w:rPr>
+          <w:rFonts w:eastAsia="Malgun Gothic" w:cstheme="minorHAnsi"/>
+          <w:color w:val="000000" w:themeColor="text1"/>
+          <w:sz w:val="20"/>
+          <w:szCs w:val="20"/>
+        </w:rPr>
+        <w:br/>
+      </w:r>
+      <w:r>
+        <w:rPr>
+          <w:rFonts w:eastAsia="Malgun Gothic" w:cstheme="minorHAnsi"/>
+          <w:color w:val="000000" w:themeColor="text1"/>
+          <w:sz w:val="20"/>
+          <w:szCs w:val="20"/>
+        </w:rPr>
+        <w:t>.</w:t>
+      </w:r>
+      <w:r>
+        <w:rPr>
+          <w:rFonts w:eastAsia="Malgun Gothic" w:cstheme="minorHAnsi"/>
+          <w:color w:val="000000" w:themeColor="text1"/>
+          <w:sz w:val="20"/>
+          <w:szCs w:val="20"/>
+        </w:rPr>
+        <w:t xml:space="preserve">NET Core, Git, ASP.NET MVC, HTML, </w:t>
+      </w:r>
+      <w:r>
+        <w:rPr>
+          <w:rFonts w:eastAsia="Malgun Gothic" w:cstheme="minorHAnsi"/>
+          <w:color w:val="000000" w:themeColor="text1"/>
+          <w:sz w:val="20"/>
+          <w:szCs w:val="20"/>
+        </w:rPr>
+        <w:t xml:space="preserve">and </w:t>
+      </w:r>
+      <w:r>
+        <w:rPr>
+          <w:rFonts w:eastAsia="Malgun Gothic" w:cstheme="minorHAnsi"/>
+          <w:color w:val="000000" w:themeColor="text1"/>
+          <w:sz w:val="20"/>
+          <w:szCs w:val="20"/>
+        </w:rPr>
+        <w:t>CSS</w:t>
+      </w:r>
     </w:p>
     <w:p>
       <w:pPr>
+        <w:pStyle w:val="ListParagraph"/>
+        <w:numPr>
+          <w:ilvl w:val="0"/>
+          <w:numId w:val="29"/>
+        </w:numPr>
         <w:spacing w:after="0" w:line="240" w:lineRule="auto"/>
         <w:rPr>
           <w:rFonts w:eastAsia="Malgun Gothic" w:cstheme="minorHAnsi"/>
@@ -2803,48 +3064,50 @@
           <w:szCs w:val="20"/>
         </w:rPr>
       </w:pPr>
-      <w:proofErr w:type="spellStart"/>
-      <w:r>
-        <w:rPr>
-          <w:rFonts w:eastAsia="Malgun Gothic" w:cstheme="minorHAnsi"/>
-          <w:color w:val="000000" w:themeColor="text1"/>
-          <w:sz w:val="20"/>
-          <w:szCs w:val="20"/>
-        </w:rPr>
-        <w:t>TrueCoders</w:t>
-      </w:r>
-      <w:proofErr w:type="spellEnd"/>
-      <w:r>
-        <w:rPr>
-          <w:rFonts w:eastAsia="Malgun Gothic" w:cstheme="minorHAnsi"/>
-          <w:color w:val="000000" w:themeColor="text1"/>
-          <w:sz w:val="20"/>
-          <w:szCs w:val="20"/>
-        </w:rPr>
-        <w:t xml:space="preserve"> – June 2</w:t>
-      </w:r>
-      <w:r>
-        <w:rPr>
-          <w:rFonts w:eastAsia="Malgun Gothic" w:cstheme="minorHAnsi"/>
-          <w:color w:val="000000" w:themeColor="text1"/>
-          <w:sz w:val="20"/>
-          <w:szCs w:val="20"/>
-          <w:vertAlign w:val="superscript"/>
-        </w:rPr>
-        <w:t>nd</w:t>
-      </w:r>
-      <w:r>
-        <w:rPr>
-          <w:rFonts w:eastAsia="Malgun Gothic" w:cstheme="minorHAnsi"/>
-          <w:color w:val="000000" w:themeColor="text1"/>
-          <w:sz w:val="20"/>
-          <w:szCs w:val="20"/>
-        </w:rPr>
-        <w:t>, 2023</w:t>
+      <w:r>
+        <w:rPr>
+          <w:rFonts w:eastAsia="Malgun Gothic" w:cstheme="minorHAnsi"/>
+          <w:color w:val="000000" w:themeColor="text1"/>
+          <w:sz w:val="20"/>
+          <w:szCs w:val="20"/>
+        </w:rPr>
+        <w:t xml:space="preserve">These skills were developed by building multiple C# and SQL projects </w:t>
+      </w:r>
+      <w:r>
+        <w:rPr>
+          <w:rFonts w:eastAsia="Malgun Gothic" w:cstheme="minorHAnsi"/>
+          <w:color w:val="000000" w:themeColor="text1"/>
+          <w:sz w:val="20"/>
+          <w:szCs w:val="20"/>
+        </w:rPr>
+        <w:t>using</w:t>
+      </w:r>
+      <w:r>
+        <w:rPr>
+          <w:rFonts w:eastAsia="Malgun Gothic" w:cstheme="minorHAnsi"/>
+          <w:color w:val="000000" w:themeColor="text1"/>
+          <w:sz w:val="20"/>
+          <w:szCs w:val="20"/>
+        </w:rPr>
+        <w:t xml:space="preserve"> Visual </w:t>
+      </w:r>
+      <w:r>
+        <w:rPr>
+          <w:rFonts w:eastAsia="Malgun Gothic" w:cstheme="minorHAnsi"/>
+          <w:color w:val="000000" w:themeColor="text1"/>
+          <w:sz w:val="20"/>
+          <w:szCs w:val="20"/>
+        </w:rPr>
+        <w:t>Studio</w:t>
       </w:r>
     </w:p>
     <w:p>
       <w:pPr>
+        <w:pStyle w:val="ListParagraph"/>
+        <w:numPr>
+          <w:ilvl w:val="0"/>
+          <w:numId w:val="29"/>
+        </w:numPr>
         <w:spacing w:after="0" w:line="240" w:lineRule="auto"/>
         <w:rPr>
           <w:rFonts w:eastAsia="Malgun Gothic" w:cstheme="minorHAnsi"/>
@@ -2860,7 +3123,25 @@
           <w:sz w:val="20"/>
           <w:szCs w:val="20"/>
         </w:rPr>
-        <w:t>Certificate in C#, SQL, HTML, CSS, JavaScript, &amp; ASP.Net MVC</w:t>
+        <w:t xml:space="preserve">C# and SQL Projects were tracked </w:t>
+      </w:r>
+      <w:r>
+        <w:rPr>
+          <w:rFonts w:eastAsia="Malgun Gothic" w:cstheme="minorHAnsi"/>
+          <w:color w:val="000000" w:themeColor="text1"/>
+          <w:sz w:val="20"/>
+          <w:szCs w:val="20"/>
+        </w:rPr>
+        <w:t>using</w:t>
+      </w:r>
+      <w:r>
+        <w:rPr>
+          <w:rFonts w:eastAsia="Malgun Gothic" w:cstheme="minorHAnsi"/>
+          <w:color w:val="000000" w:themeColor="text1"/>
+          <w:sz w:val="20"/>
+          <w:szCs w:val="20"/>
+        </w:rPr>
+        <w:t xml:space="preserve"> Git and GitHub</w:t>
       </w:r>
     </w:p>
     <w:p>
@@ -2873,6 +3154,46 @@
           <w:szCs w:val="20"/>
         </w:rPr>
       </w:pPr>
+    </w:p>
+    <w:p>
+      <w:pPr>
+        <w:spacing w:after="0" w:line="240" w:lineRule="auto"/>
+        <w:rPr>
+          <w:rFonts w:eastAsia="Malgun Gothic" w:cstheme="minorHAnsi"/>
+          <w:color w:val="000000" w:themeColor="text1"/>
+          <w:sz w:val="20"/>
+          <w:szCs w:val="20"/>
+        </w:rPr>
+      </w:pPr>
+      <w:r>
+        <w:rPr>
+          <w:rFonts w:eastAsia="Malgun Gothic" w:cstheme="minorHAnsi"/>
+          <w:color w:val="000000" w:themeColor="text1"/>
+          <w:sz w:val="20"/>
+          <w:szCs w:val="20"/>
+        </w:rPr>
+        <w:t>Metropolitan State University of Denver</w:t>
+      </w:r>
+    </w:p>
+    <w:p>
+      <w:pPr>
+        <w:spacing w:after="0" w:line="240" w:lineRule="auto"/>
+        <w:rPr>
+          <w:rFonts w:eastAsia="Malgun Gothic" w:cstheme="minorHAnsi"/>
+          <w:color w:val="000000" w:themeColor="text1"/>
+          <w:sz w:val="20"/>
+          <w:szCs w:val="20"/>
+        </w:rPr>
+      </w:pPr>
+      <w:r>
+        <w:rPr>
+          <w:rFonts w:eastAsia="Malgun Gothic" w:cstheme="minorHAnsi"/>
+          <w:color w:val="000000" w:themeColor="text1"/>
+          <w:sz w:val="20"/>
+          <w:szCs w:val="20"/>
+        </w:rPr>
+        <w:t>Bachelor’s Degree</w:t>
+      </w:r>
     </w:p>
     <w:p>
       <w:pPr>
@@ -4328,6 +4649,119 @@
     </w:lvl>
   </w:abstractNum>
   <w:abstractNum w:abstractNumId="8" w15:restartNumberingAfterBreak="0">
+    <w:nsid w:val="1D6D18F8"/>
+    <w:multiLevelType w:val="hybridMultilevel"/>
+    <w:tmpl w:val="1E3E7B9C"/>
+    <w:lvl w:ilvl="0" w:tplc="04090001">
+      <w:start w:val="1"/>
+      <w:numFmt w:val="bullet"/>
+      <w:lvlText w:val=""/>
+      <w:lvlJc w:val="left"/>
+      <w:pPr>
+        <w:ind w:left="720" w:hanging="360"/>
+      </w:pPr>
+      <w:rPr>
+        <w:rFonts w:ascii="Symbol" w:hAnsi="Symbol" w:hint="default"/>
+      </w:rPr>
+    </w:lvl>
+    <w:lvl w:ilvl="1" w:tplc="04090003" w:tentative="1">
+      <w:start w:val="1"/>
+      <w:numFmt w:val="bullet"/>
+      <w:lvlText w:val="o"/>
+      <w:lvlJc w:val="left"/>
+      <w:pPr>
+        <w:ind w:left="1440" w:hanging="360"/>
+      </w:pPr>
+      <w:rPr>
+        <w:rFonts w:ascii="Courier New" w:hAnsi="Courier New" w:cs="Courier New" w:hint="default"/>
+      </w:rPr>
+    </w:lvl>
+    <w:lvl w:ilvl="2" w:tplc="04090005" w:tentative="1">
+      <w:start w:val="1"/>
+      <w:numFmt w:val="bullet"/>
+      <w:lvlText w:val=""/>
+      <w:lvlJc w:val="left"/>
+      <w:pPr>
+        <w:ind w:left="2160" w:hanging="360"/>
+      </w:pPr>
+      <w:rPr>
+        <w:rFonts w:ascii="Wingdings" w:hAnsi="Wingdings" w:hint="default"/>
+      </w:rPr>
+    </w:lvl>
+    <w:lvl w:ilvl="3" w:tplc="04090001" w:tentative="1">
+      <w:start w:val="1"/>
+      <w:numFmt w:val="bullet"/>
+      <w:lvlText w:val=""/>
+      <w:lvlJc w:val="left"/>
+      <w:pPr>
+        <w:ind w:left="2880" w:hanging="360"/>
+      </w:pPr>
+      <w:rPr>
+        <w:rFonts w:ascii="Symbol" w:hAnsi="Symbol" w:hint="default"/>
+      </w:rPr>
+    </w:lvl>
+    <w:lvl w:ilvl="4" w:tplc="04090003" w:tentative="1">
+      <w:start w:val="1"/>
+      <w:numFmt w:val="bullet"/>
+      <w:lvlText w:val="o"/>
+      <w:lvlJc w:val="left"/>
+      <w:pPr>
+        <w:ind w:left="3600" w:hanging="360"/>
+      </w:pPr>
+      <w:rPr>
+        <w:rFonts w:ascii="Courier New" w:hAnsi="Courier New" w:cs="Courier New" w:hint="default"/>
+      </w:rPr>
+    </w:lvl>
+    <w:lvl w:ilvl="5" w:tplc="04090005" w:tentative="1">
+      <w:start w:val="1"/>
+      <w:numFmt w:val="bullet"/>
+      <w:lvlText w:val=""/>
+      <w:lvlJc w:val="left"/>
+      <w:pPr>
+        <w:ind w:left="4320" w:hanging="360"/>
+      </w:pPr>
+      <w:rPr>
+        <w:rFonts w:ascii="Wingdings" w:hAnsi="Wingdings" w:hint="default"/>
+      </w:rPr>
+    </w:lvl>
+    <w:lvl w:ilvl="6" w:tplc="04090001" w:tentative="1">
+      <w:start w:val="1"/>
+      <w:numFmt w:val="bullet"/>
+      <w:lvlText w:val=""/>
+      <w:lvlJc w:val="left"/>
+      <w:pPr>
+        <w:ind w:left="5040" w:hanging="360"/>
+      </w:pPr>
+      <w:rPr>
+        <w:rFonts w:ascii="Symbol" w:hAnsi="Symbol" w:hint="default"/>
+      </w:rPr>
+    </w:lvl>
+    <w:lvl w:ilvl="7" w:tplc="04090003" w:tentative="1">
+      <w:start w:val="1"/>
+      <w:numFmt w:val="bullet"/>
+      <w:lvlText w:val="o"/>
+      <w:lvlJc w:val="left"/>
+      <w:pPr>
+        <w:ind w:left="5760" w:hanging="360"/>
+      </w:pPr>
+      <w:rPr>
+        <w:rFonts w:ascii="Courier New" w:hAnsi="Courier New" w:cs="Courier New" w:hint="default"/>
+      </w:rPr>
+    </w:lvl>
+    <w:lvl w:ilvl="8" w:tplc="04090005" w:tentative="1">
+      <w:start w:val="1"/>
+      <w:numFmt w:val="bullet"/>
+      <w:lvlText w:val=""/>
+      <w:lvlJc w:val="left"/>
+      <w:pPr>
+        <w:ind w:left="6480" w:hanging="360"/>
+      </w:pPr>
+      <w:rPr>
+        <w:rFonts w:ascii="Wingdings" w:hAnsi="Wingdings" w:hint="default"/>
+      </w:rPr>
+    </w:lvl>
+  </w:abstractNum>
+  <w:abstractNum w:abstractNumId="9" w15:restartNumberingAfterBreak="0">
     <w:nsid w:val="1ED20E7B"/>
     <w:multiLevelType w:val="hybridMultilevel"/>
     <w:tmpl w:val="AEFC8A58"/>
@@ -4439,7 +4873,7 @@
       </w:rPr>
     </w:lvl>
   </w:abstractNum>
-  <w:abstractNum w:abstractNumId="9" w15:restartNumberingAfterBreak="0">
+  <w:abstractNum w:abstractNumId="10" w15:restartNumberingAfterBreak="0">
     <w:nsid w:val="210743ED"/>
     <w:multiLevelType w:val="hybridMultilevel"/>
     <w:tmpl w:val="41D0404E"/>
@@ -4551,7 +4985,7 @@
       </w:rPr>
     </w:lvl>
   </w:abstractNum>
-  <w:abstractNum w:abstractNumId="10" w15:restartNumberingAfterBreak="0">
+  <w:abstractNum w:abstractNumId="11" w15:restartNumberingAfterBreak="0">
     <w:nsid w:val="269D0D6A"/>
     <w:multiLevelType w:val="hybridMultilevel"/>
     <w:tmpl w:val="89F893BC"/>
@@ -4663,7 +5097,7 @@
       </w:rPr>
     </w:lvl>
   </w:abstractNum>
-  <w:abstractNum w:abstractNumId="11" w15:restartNumberingAfterBreak="0">
+  <w:abstractNum w:abstractNumId="12" w15:restartNumberingAfterBreak="0">
     <w:nsid w:val="2E7F722F"/>
     <w:multiLevelType w:val="hybridMultilevel"/>
     <w:tmpl w:val="8A822FA6"/>
@@ -4775,7 +5209,7 @@
       </w:rPr>
     </w:lvl>
   </w:abstractNum>
-  <w:abstractNum w:abstractNumId="12" w15:restartNumberingAfterBreak="0">
+  <w:abstractNum w:abstractNumId="13" w15:restartNumberingAfterBreak="0">
     <w:nsid w:val="34013CE5"/>
     <w:multiLevelType w:val="hybridMultilevel"/>
     <w:tmpl w:val="DFDC9C62"/>
@@ -4888,7 +5322,7 @@
       </w:rPr>
     </w:lvl>
   </w:abstractNum>
-  <w:abstractNum w:abstractNumId="13" w15:restartNumberingAfterBreak="0">
+  <w:abstractNum w:abstractNumId="14" w15:restartNumberingAfterBreak="0">
     <w:nsid w:val="35862640"/>
     <w:multiLevelType w:val="hybridMultilevel"/>
     <w:tmpl w:val="08505C1E"/>
@@ -5002,7 +5436,7 @@
       </w:rPr>
     </w:lvl>
   </w:abstractNum>
-  <w:abstractNum w:abstractNumId="14" w15:restartNumberingAfterBreak="0">
+  <w:abstractNum w:abstractNumId="15" w15:restartNumberingAfterBreak="0">
     <w:nsid w:val="40827A7D"/>
     <w:multiLevelType w:val="hybridMultilevel"/>
     <w:tmpl w:val="C3D092EE"/>
@@ -5115,7 +5549,7 @@
       </w:rPr>
     </w:lvl>
   </w:abstractNum>
-  <w:abstractNum w:abstractNumId="15" w15:restartNumberingAfterBreak="0">
+  <w:abstractNum w:abstractNumId="16" w15:restartNumberingAfterBreak="0">
     <w:nsid w:val="48CE4CA4"/>
     <w:multiLevelType w:val="hybridMultilevel"/>
     <w:tmpl w:val="C7081B86"/>
@@ -5228,7 +5662,7 @@
       </w:rPr>
     </w:lvl>
   </w:abstractNum>
-  <w:abstractNum w:abstractNumId="16" w15:restartNumberingAfterBreak="0">
+  <w:abstractNum w:abstractNumId="17" w15:restartNumberingAfterBreak="0">
     <w:nsid w:val="49D072F1"/>
     <w:multiLevelType w:val="hybridMultilevel"/>
     <w:tmpl w:val="A3C065E0"/>
@@ -5341,7 +5775,7 @@
       </w:rPr>
     </w:lvl>
   </w:abstractNum>
-  <w:abstractNum w:abstractNumId="17" w15:restartNumberingAfterBreak="0">
+  <w:abstractNum w:abstractNumId="18" w15:restartNumberingAfterBreak="0">
     <w:nsid w:val="4C517775"/>
     <w:multiLevelType w:val="hybridMultilevel"/>
     <w:tmpl w:val="333E44B2"/>
@@ -5453,7 +5887,7 @@
       </w:rPr>
     </w:lvl>
   </w:abstractNum>
-  <w:abstractNum w:abstractNumId="18" w15:restartNumberingAfterBreak="0">
+  <w:abstractNum w:abstractNumId="19" w15:restartNumberingAfterBreak="0">
     <w:nsid w:val="59AC64B6"/>
     <w:multiLevelType w:val="hybridMultilevel"/>
     <w:tmpl w:val="72943A18"/>
@@ -5567,7 +6001,7 @@
       </w:rPr>
     </w:lvl>
   </w:abstractNum>
-  <w:abstractNum w:abstractNumId="19" w15:restartNumberingAfterBreak="0">
+  <w:abstractNum w:abstractNumId="20" w15:restartNumberingAfterBreak="0">
     <w:nsid w:val="5A386CBF"/>
     <w:multiLevelType w:val="hybridMultilevel"/>
     <w:tmpl w:val="60F894D6"/>
@@ -5679,7 +6113,7 @@
       </w:rPr>
     </w:lvl>
   </w:abstractNum>
-  <w:abstractNum w:abstractNumId="20" w15:restartNumberingAfterBreak="0">
+  <w:abstractNum w:abstractNumId="21" w15:restartNumberingAfterBreak="0">
     <w:nsid w:val="5DD16DA0"/>
     <w:multiLevelType w:val="hybridMultilevel"/>
     <w:tmpl w:val="E070B41C"/>
@@ -5792,7 +6226,7 @@
       </w:rPr>
     </w:lvl>
   </w:abstractNum>
-  <w:abstractNum w:abstractNumId="21" w15:restartNumberingAfterBreak="0">
+  <w:abstractNum w:abstractNumId="22" w15:restartNumberingAfterBreak="0">
     <w:nsid w:val="61913BCF"/>
     <w:multiLevelType w:val="hybridMultilevel"/>
     <w:tmpl w:val="62CCC5E0"/>
@@ -5904,7 +6338,7 @@
       </w:rPr>
     </w:lvl>
   </w:abstractNum>
-  <w:abstractNum w:abstractNumId="22" w15:restartNumberingAfterBreak="0">
+  <w:abstractNum w:abstractNumId="23" w15:restartNumberingAfterBreak="0">
     <w:nsid w:val="64957815"/>
     <w:multiLevelType w:val="hybridMultilevel"/>
     <w:tmpl w:val="3C2A83E2"/>
@@ -6017,7 +6451,7 @@
       </w:rPr>
     </w:lvl>
   </w:abstractNum>
-  <w:abstractNum w:abstractNumId="23" w15:restartNumberingAfterBreak="0">
+  <w:abstractNum w:abstractNumId="24" w15:restartNumberingAfterBreak="0">
     <w:nsid w:val="65C049B8"/>
     <w:multiLevelType w:val="hybridMultilevel"/>
     <w:tmpl w:val="A84266E6"/>
@@ -6130,7 +6564,7 @@
       </w:rPr>
     </w:lvl>
   </w:abstractNum>
-  <w:abstractNum w:abstractNumId="24" w15:restartNumberingAfterBreak="0">
+  <w:abstractNum w:abstractNumId="25" w15:restartNumberingAfterBreak="0">
     <w:nsid w:val="66157C54"/>
     <w:multiLevelType w:val="hybridMultilevel"/>
     <w:tmpl w:val="DEC492C6"/>
@@ -6243,7 +6677,7 @@
       </w:rPr>
     </w:lvl>
   </w:abstractNum>
-  <w:abstractNum w:abstractNumId="25" w15:restartNumberingAfterBreak="0">
+  <w:abstractNum w:abstractNumId="26" w15:restartNumberingAfterBreak="0">
     <w:nsid w:val="66BE4E5B"/>
     <w:multiLevelType w:val="hybridMultilevel"/>
     <w:tmpl w:val="8EDE4436"/>
@@ -6355,7 +6789,7 @@
       </w:rPr>
     </w:lvl>
   </w:abstractNum>
-  <w:abstractNum w:abstractNumId="26" w15:restartNumberingAfterBreak="0">
+  <w:abstractNum w:abstractNumId="27" w15:restartNumberingAfterBreak="0">
     <w:nsid w:val="67476969"/>
     <w:multiLevelType w:val="hybridMultilevel"/>
     <w:tmpl w:val="AE406086"/>
@@ -6468,7 +6902,7 @@
       </w:rPr>
     </w:lvl>
   </w:abstractNum>
-  <w:abstractNum w:abstractNumId="27" w15:restartNumberingAfterBreak="0">
+  <w:abstractNum w:abstractNumId="28" w15:restartNumberingAfterBreak="0">
     <w:nsid w:val="6D760618"/>
     <w:multiLevelType w:val="hybridMultilevel"/>
     <w:tmpl w:val="F99EBCE6"/>
@@ -6555,43 +6989,43 @@
     </w:lvl>
   </w:abstractNum>
   <w:num w:numId="1" w16cid:durableId="181170974">
+    <w:abstractNumId w:val="14"/>
+  </w:num>
+  <w:num w:numId="2" w16cid:durableId="163327891">
+    <w:abstractNumId w:val="24"/>
+  </w:num>
+  <w:num w:numId="3" w16cid:durableId="1219440428">
     <w:abstractNumId w:val="13"/>
   </w:num>
-  <w:num w:numId="2" w16cid:durableId="163327891">
-    <w:abstractNumId w:val="23"/>
-  </w:num>
-  <w:num w:numId="3" w16cid:durableId="1219440428">
-    <w:abstractNumId w:val="12"/>
-  </w:num>
   <w:num w:numId="4" w16cid:durableId="323172172">
-    <w:abstractNumId w:val="27"/>
+    <w:abstractNumId w:val="28"/>
   </w:num>
   <w:num w:numId="5" w16cid:durableId="1045639633">
-    <w:abstractNumId w:val="18"/>
+    <w:abstractNumId w:val="19"/>
   </w:num>
   <w:num w:numId="6" w16cid:durableId="565529879">
-    <w:abstractNumId w:val="24"/>
+    <w:abstractNumId w:val="25"/>
   </w:num>
   <w:num w:numId="7" w16cid:durableId="79836918">
-    <w:abstractNumId w:val="26"/>
+    <w:abstractNumId w:val="27"/>
   </w:num>
   <w:num w:numId="8" w16cid:durableId="1866022883">
     <w:abstractNumId w:val="3"/>
   </w:num>
   <w:num w:numId="9" w16cid:durableId="1570461881">
-    <w:abstractNumId w:val="20"/>
+    <w:abstractNumId w:val="21"/>
   </w:num>
   <w:num w:numId="10" w16cid:durableId="667951802">
     <w:abstractNumId w:val="1"/>
   </w:num>
   <w:num w:numId="11" w16cid:durableId="780608176">
-    <w:abstractNumId w:val="22"/>
+    <w:abstractNumId w:val="23"/>
   </w:num>
   <w:num w:numId="12" w16cid:durableId="1498618287">
     <w:abstractNumId w:val="2"/>
   </w:num>
   <w:num w:numId="13" w16cid:durableId="1987196129">
-    <w:abstractNumId w:val="15"/>
+    <w:abstractNumId w:val="16"/>
   </w:num>
   <w:num w:numId="14" w16cid:durableId="176189704">
     <w:abstractNumId w:val="0"/>
@@ -6603,16 +7037,16 @@
     <w:abstractNumId w:val="6"/>
   </w:num>
   <w:num w:numId="17" w16cid:durableId="1844975909">
-    <w:abstractNumId w:val="19"/>
+    <w:abstractNumId w:val="20"/>
   </w:num>
   <w:num w:numId="18" w16cid:durableId="1349328584">
-    <w:abstractNumId w:val="10"/>
+    <w:abstractNumId w:val="11"/>
   </w:num>
   <w:num w:numId="19" w16cid:durableId="1657220206">
-    <w:abstractNumId w:val="11"/>
+    <w:abstractNumId w:val="12"/>
   </w:num>
   <w:num w:numId="20" w16cid:durableId="1494952602">
-    <w:abstractNumId w:val="9"/>
+    <w:abstractNumId w:val="10"/>
   </w:num>
   <w:num w:numId="21" w16cid:durableId="1971128627">
     <w:abstractNumId w:val="4"/>
@@ -6621,22 +7055,25 @@
     <w:abstractNumId w:val="7"/>
   </w:num>
   <w:num w:numId="23" w16cid:durableId="1782413785">
-    <w:abstractNumId w:val="16"/>
+    <w:abstractNumId w:val="17"/>
   </w:num>
   <w:num w:numId="24" w16cid:durableId="33819937">
-    <w:abstractNumId w:val="21"/>
+    <w:abstractNumId w:val="22"/>
   </w:num>
   <w:num w:numId="25" w16cid:durableId="1428236986">
-    <w:abstractNumId w:val="25"/>
+    <w:abstractNumId w:val="26"/>
   </w:num>
   <w:num w:numId="26" w16cid:durableId="598177678">
-    <w:abstractNumId w:val="17"/>
+    <w:abstractNumId w:val="18"/>
   </w:num>
   <w:num w:numId="27" w16cid:durableId="489908806">
-    <w:abstractNumId w:val="8"/>
+    <w:abstractNumId w:val="9"/>
   </w:num>
   <w:num w:numId="28" w16cid:durableId="405417741">
-    <w:abstractNumId w:val="14"/>
+    <w:abstractNumId w:val="15"/>
+  </w:num>
+  <w:num w:numId="29" w16cid:durableId="944532487">
+    <w:abstractNumId w:val="8"/>
   </w:num>
 </w:numbering>
 </file>

</xml_diff>